<commit_message>
commit document new version
</commit_message>
<xml_diff>
--- a/Document/ReportDoc/BLOCKCHAIN.docx
+++ b/Document/ReportDoc/BLOCKCHAIN.docx
@@ -7262,27 +7262,14 @@
       <w:r>
         <w:t xml:space="preserve">Figure </w:t>
       </w:r>
-      <w:r>
-        <w:fldChar w:fldCharType="begin"/>
-      </w:r>
-      <w:r>
-        <w:instrText xml:space="preserve"> SEQ Figure \* ARABIC </w:instrText>
-      </w:r>
-      <w:r>
-        <w:fldChar w:fldCharType="separate"/>
-      </w:r>
-      <w:r>
-        <w:rPr>
-          <w:noProof/>
-        </w:rPr>
-        <w:t>1</w:t>
-      </w:r>
-      <w:r>
-        <w:rPr>
-          <w:noProof/>
-        </w:rPr>
-        <w:fldChar w:fldCharType="end"/>
-      </w:r>
+      <w:fldSimple w:instr=" SEQ Figure \* ARABIC ">
+        <w:r>
+          <w:rPr>
+            <w:noProof/>
+          </w:rPr>
+          <w:t>1</w:t>
+        </w:r>
+      </w:fldSimple>
       <w:r>
         <w:t xml:space="preserve"> Database Design Screen</w:t>
       </w:r>
@@ -36148,54 +36135,6 @@
           </w:p>
         </w:tc>
       </w:tr>
-      <w:tr>
-        <w:tc>
-          <w:tcPr>
-            <w:tcW w:w="5000" w:type="pct"/>
-            <w:gridSpan w:val="5"/>
-            <w:tcBorders>
-              <w:top w:val="single" w:sz="4" w:space="0" w:color="auto"/>
-              <w:left w:val="single" w:sz="4" w:space="0" w:color="auto"/>
-              <w:bottom w:val="single" w:sz="4" w:space="0" w:color="auto"/>
-              <w:right w:val="single" w:sz="4" w:space="0" w:color="auto"/>
-            </w:tcBorders>
-            <w:shd w:val="clear" w:color="auto" w:fill="FFFFFF"/>
-          </w:tcPr>
-          <w:p>
-            <w:pPr>
-              <w:jc w:val="both"/>
-              <w:rPr>
-                <w:rFonts w:ascii="Arial" w:hAnsi="Arial" w:cs="Arial"/>
-                <w:b/>
-              </w:rPr>
-            </w:pPr>
-          </w:p>
-        </w:tc>
-      </w:tr>
-      <w:tr>
-        <w:tc>
-          <w:tcPr>
-            <w:tcW w:w="5000" w:type="pct"/>
-            <w:gridSpan w:val="5"/>
-            <w:tcBorders>
-              <w:top w:val="single" w:sz="4" w:space="0" w:color="auto"/>
-              <w:left w:val="single" w:sz="4" w:space="0" w:color="auto"/>
-              <w:bottom w:val="single" w:sz="4" w:space="0" w:color="auto"/>
-              <w:right w:val="single" w:sz="4" w:space="0" w:color="auto"/>
-            </w:tcBorders>
-            <w:shd w:val="clear" w:color="auto" w:fill="FFFFFF"/>
-          </w:tcPr>
-          <w:p>
-            <w:pPr>
-              <w:jc w:val="both"/>
-              <w:rPr>
-                <w:rFonts w:ascii="Arial" w:hAnsi="Arial" w:cs="Arial"/>
-                <w:b/>
-              </w:rPr>
-            </w:pPr>
-          </w:p>
-        </w:tc>
-      </w:tr>
     </w:tbl>
     <w:p>
       <w:pPr>
@@ -36204,6 +36143,8 @@
           <w:sz w:val="24"/>
         </w:rPr>
       </w:pPr>
+      <w:bookmarkStart w:id="104" w:name="_GoBack"/>
+      <w:bookmarkEnd w:id="104"/>
     </w:p>
     <w:p>
       <w:pPr>
@@ -36748,7 +36689,6 @@
                 <w:rFonts w:ascii="Arial" w:hAnsi="Arial" w:cs="Arial"/>
                 <w:b/>
               </w:rPr>
-              <w:lastRenderedPageBreak/>
               <w:t xml:space="preserve">Description: </w:t>
             </w:r>
             <w:r>
@@ -36769,13 +36709,7 @@
               <w:rPr>
                 <w:rFonts w:ascii="Arial" w:hAnsi="Arial" w:cs="Arial"/>
               </w:rPr>
-              <w:t xml:space="preserve"> plus</w:t>
-            </w:r>
-            <w:r>
-              <w:rPr>
-                <w:rFonts w:ascii="Arial" w:hAnsi="Arial" w:cs="Arial"/>
-              </w:rPr>
-              <w:t xml:space="preserve"> account can sign up a </w:t>
+              <w:t xml:space="preserve"> plus account can sign up a </w:t>
             </w:r>
             <w:proofErr w:type="spellStart"/>
             <w:r>
@@ -36888,37 +36822,31 @@
                 <w:rFonts w:ascii="Arial" w:hAnsi="Arial" w:cs="Arial"/>
                 <w:bCs/>
               </w:rPr>
-              <w:t xml:space="preserve"> </w:t>
+              <w:t xml:space="preserve"> “G+”</w:t>
             </w:r>
             <w:r>
               <w:rPr>
                 <w:rFonts w:ascii="Arial" w:hAnsi="Arial" w:cs="Arial"/>
                 <w:bCs/>
               </w:rPr>
-              <w:t>“G+”</w:t>
-            </w:r>
-            <w:r>
+              <w:t xml:space="preserve"> in the login page.</w:t>
+            </w:r>
+          </w:p>
+          <w:p>
+            <w:pPr>
+              <w:jc w:val="both"/>
               <w:rPr>
                 <w:rFonts w:ascii="Arial" w:hAnsi="Arial" w:cs="Arial"/>
                 <w:bCs/>
               </w:rPr>
-              <w:t xml:space="preserve"> in the login page.</w:t>
-            </w:r>
-          </w:p>
-          <w:p>
-            <w:pPr>
-              <w:jc w:val="both"/>
+            </w:pPr>
+            <w:r>
               <w:rPr>
                 <w:rFonts w:ascii="Arial" w:hAnsi="Arial" w:cs="Arial"/>
+                <w:b/>
                 <w:bCs/>
               </w:rPr>
-            </w:pPr>
-            <w:r>
-              <w:rPr>
-                <w:rFonts w:ascii="Arial" w:hAnsi="Arial" w:cs="Arial"/>
-                <w:b/>
-                <w:bCs/>
-              </w:rPr>
+              <w:lastRenderedPageBreak/>
               <w:t xml:space="preserve">Preconditions: </w:t>
             </w:r>
             <w:r>
@@ -37135,21 +37063,7 @@
                       <w:rFonts w:ascii="Arial" w:hAnsi="Arial" w:cs="Arial"/>
                       <w:b w:val="0"/>
                     </w:rPr>
-                    <w:t>n “</w:t>
-                  </w:r>
-                  <w:r>
-                    <w:rPr>
-                      <w:rFonts w:ascii="Arial" w:hAnsi="Arial" w:cs="Arial"/>
-                      <w:b w:val="0"/>
-                    </w:rPr>
-                    <w:t>G+</w:t>
-                  </w:r>
-                  <w:r>
-                    <w:rPr>
-                      <w:rFonts w:ascii="Arial" w:hAnsi="Arial" w:cs="Arial"/>
-                      <w:b w:val="0"/>
-                    </w:rPr>
-                    <w:t>”</w:t>
+                    <w:t>n “G+”</w:t>
                   </w:r>
                 </w:p>
               </w:tc>
@@ -37242,21 +37156,7 @@
                       <w:rFonts w:ascii="Arial" w:hAnsi="Arial" w:cs="Arial"/>
                       <w:bCs/>
                     </w:rPr>
-                    <w:t xml:space="preserve">page to choose </w:t>
-                  </w:r>
-                  <w:r>
-                    <w:rPr>
-                      <w:rFonts w:ascii="Arial" w:hAnsi="Arial" w:cs="Arial"/>
-                      <w:bCs/>
-                    </w:rPr>
-                    <w:t>G+</w:t>
-                  </w:r>
-                  <w:r>
-                    <w:rPr>
-                      <w:rFonts w:ascii="Arial" w:hAnsi="Arial" w:cs="Arial"/>
-                      <w:bCs/>
-                    </w:rPr>
-                    <w:t xml:space="preserve"> account.</w:t>
+                    <w:t>page to choose G+ account.</w:t>
                   </w:r>
                 </w:p>
               </w:tc>
@@ -37289,14 +37189,7 @@
                       <w:rFonts w:ascii="Arial" w:hAnsi="Arial" w:cs="Arial"/>
                       <w:b w:val="0"/>
                     </w:rPr>
-                    <w:t>3. User choose</w:t>
-                  </w:r>
-                  <w:r>
-                    <w:rPr>
-                      <w:rFonts w:ascii="Arial" w:hAnsi="Arial" w:cs="Arial"/>
-                      <w:b w:val="0"/>
-                    </w:rPr>
-                    <w:t xml:space="preserve"> a </w:t>
+                    <w:t xml:space="preserve">3. User choose a </w:t>
                   </w:r>
                   <w:proofErr w:type="spellStart"/>
                   <w:r>
@@ -37312,14 +37205,7 @@
                       <w:rFonts w:ascii="Arial" w:hAnsi="Arial" w:cs="Arial"/>
                       <w:b w:val="0"/>
                     </w:rPr>
-                    <w:t xml:space="preserve"> plus</w:t>
-                  </w:r>
-                  <w:r>
-                    <w:rPr>
-                      <w:rFonts w:ascii="Arial" w:hAnsi="Arial" w:cs="Arial"/>
-                      <w:b w:val="0"/>
-                    </w:rPr>
-                    <w:t xml:space="preserve"> account.</w:t>
+                    <w:t xml:space="preserve"> plus account.</w:t>
                   </w:r>
                 </w:p>
               </w:tc>
@@ -37430,8 +37316,6 @@
                     </w:rPr>
                     <w:t>.</w:t>
                   </w:r>
-                  <w:bookmarkStart w:id="104" w:name="_GoBack"/>
-                  <w:bookmarkEnd w:id="104"/>
                 </w:p>
               </w:tc>
             </w:tr>

</xml_diff>